<commit_message>
Updated the psuedocode for everything except GUI
</commit_message>
<xml_diff>
--- a/Group 3 Project Design Document .docx
+++ b/Group 3 Project Design Document .docx
@@ -1,6 +1,6 @@
 
 <file path=word/document.xml><?xml version="1.0" encoding="utf-8"?>
-<w:document xmlns:wpc="http://schemas.microsoft.com/office/word/2010/wordprocessingCanvas" xmlns:mc="http://schemas.openxmlformats.org/markup-compatibility/2006" xmlns:o="urn:schemas-microsoft-com:office:office" xmlns:r="http://schemas.openxmlformats.org/officeDocument/2006/relationships" xmlns:m="http://schemas.openxmlformats.org/officeDocument/2006/math" xmlns:v="urn:schemas-microsoft-com:vml" xmlns:wp14="http://schemas.microsoft.com/office/word/2010/wordprocessingDrawing" xmlns:wp="http://schemas.openxmlformats.org/drawingml/2006/wordprocessingDrawing" xmlns:w10="urn:schemas-microsoft-com:office:word" xmlns:w="http://schemas.openxmlformats.org/wordprocessingml/2006/main" xmlns:w14="http://schemas.microsoft.com/office/word/2010/wordml" xmlns:w15="http://schemas.microsoft.com/office/word/2012/wordml" xmlns:wpg="http://schemas.microsoft.com/office/word/2010/wordprocessingGroup" xmlns:wpi="http://schemas.microsoft.com/office/word/2010/wordprocessingInk" xmlns:wne="http://schemas.microsoft.com/office/word/2006/wordml" xmlns:wps="http://schemas.microsoft.com/office/word/2010/wordprocessingShape" mc:Ignorable="w14 w15 wp14">
+<w:document xmlns:wpc="http://schemas.microsoft.com/office/word/2010/wordprocessingCanvas" xmlns:cx="http://schemas.microsoft.com/office/drawing/2014/chartex" xmlns:cx1="http://schemas.microsoft.com/office/drawing/2015/9/8/chartex" xmlns:cx2="http://schemas.microsoft.com/office/drawing/2015/10/21/chartex" xmlns:cx3="http://schemas.microsoft.com/office/drawing/2016/5/9/chartex" xmlns:cx4="http://schemas.microsoft.com/office/drawing/2016/5/10/chartex" xmlns:cx5="http://schemas.microsoft.com/office/drawing/2016/5/11/chartex" xmlns:cx6="http://schemas.microsoft.com/office/drawing/2016/5/12/chartex" xmlns:cx7="http://schemas.microsoft.com/office/drawing/2016/5/13/chartex" xmlns:cx8="http://schemas.microsoft.com/office/drawing/2016/5/14/chartex" xmlns:mc="http://schemas.openxmlformats.org/markup-compatibility/2006" xmlns:o="urn:schemas-microsoft-com:office:office" xmlns:r="http://schemas.openxmlformats.org/officeDocument/2006/relationships" xmlns:m="http://schemas.openxmlformats.org/officeDocument/2006/math" xmlns:v="urn:schemas-microsoft-com:vml" xmlns:wp14="http://schemas.microsoft.com/office/word/2010/wordprocessingDrawing" xmlns:wp="http://schemas.openxmlformats.org/drawingml/2006/wordprocessingDrawing" xmlns:w10="urn:schemas-microsoft-com:office:word" xmlns:w="http://schemas.openxmlformats.org/wordprocessingml/2006/main" xmlns:w14="http://schemas.microsoft.com/office/word/2010/wordml" xmlns:w15="http://schemas.microsoft.com/office/word/2012/wordml" xmlns:w16se="http://schemas.microsoft.com/office/word/2015/wordml/symex" xmlns:wpg="http://schemas.microsoft.com/office/word/2010/wordprocessingGroup" xmlns:wpi="http://schemas.microsoft.com/office/word/2010/wordprocessingInk" xmlns:wne="http://schemas.microsoft.com/office/word/2006/wordml" xmlns:wps="http://schemas.microsoft.com/office/word/2010/wordprocessingShape" mc:Ignorable="w14 w15 w16se wp14">
   <w:body>
     <w:sdt>
       <w:sdtPr>
@@ -1643,8 +1643,6 @@
         </w:rPr>
         <w:br w:type="page"/>
       </w:r>
-      <w:bookmarkStart w:id="0" w:name="_GoBack"/>
-      <w:bookmarkEnd w:id="0"/>
     </w:p>
     <w:p>
       <w:pPr>
@@ -2233,7 +2231,7 @@
           <v:shape id="_x0000_i1025" type="#_x0000_t75" style="width:467.55pt;height:503.7pt" o:ole="">
             <v:imagedata r:id="rId9" o:title=""/>
           </v:shape>
-          <o:OLEObject Type="Embed" ProgID="Visio.Drawing.15" ShapeID="_x0000_i1025" DrawAspect="Content" ObjectID="_1554017141" r:id="rId10"/>
+          <o:OLEObject Type="Embed" ProgID="Visio.Drawing.15" ShapeID="_x0000_i1025" DrawAspect="Content" ObjectID="_1555150486" r:id="rId10"/>
         </w:object>
       </w:r>
     </w:p>
@@ -2322,7 +2320,7 @@
           <v:shape id="_x0000_i1026" type="#_x0000_t75" style="width:467.55pt;height:225.7pt" o:ole="">
             <v:imagedata r:id="rId11" o:title=""/>
           </v:shape>
-          <o:OLEObject Type="Embed" ProgID="Visio.Drawing.15" ShapeID="_x0000_i1026" DrawAspect="Content" ObjectID="_1554017142" r:id="rId12"/>
+          <o:OLEObject Type="Embed" ProgID="Visio.Drawing.15" ShapeID="_x0000_i1026" DrawAspect="Content" ObjectID="_1555150487" r:id="rId12"/>
         </w:object>
       </w:r>
     </w:p>
@@ -2337,10 +2335,7 @@
         <w:fldChar w:fldCharType="begin"/>
       </w:r>
       <w:r>
-        <w:instrText xml:space="preserve"> SE</w:instrText>
-      </w:r>
-      <w:r>
-        <w:instrText xml:space="preserve">Q Figure \* ARABIC </w:instrText>
+        <w:instrText xml:space="preserve"> SEQ Figure \* ARABIC </w:instrText>
       </w:r>
       <w:r>
         <w:fldChar w:fldCharType="separate"/>
@@ -2393,13 +2388,7 @@
         <w:spacing w:after="0"/>
       </w:pPr>
       <w:r>
-        <w:t xml:space="preserve">Post-condition: </w:t>
-      </w:r>
-      <w:r>
-        <w:t>If amount is not okay – user tries again.</w:t>
-      </w:r>
-      <w:r>
-        <w:t xml:space="preserve"> If amount is okay -user confirms transfer and sees the new balance.  </w:t>
+        <w:t xml:space="preserve">Post-condition: If amount is not okay – user tries again. If amount is okay -user confirms transfer and sees the new balance.  </w:t>
       </w:r>
     </w:p>
     <w:p>
@@ -2416,7 +2405,7 @@
           <v:shape id="_x0000_i1027" type="#_x0000_t75" style="width:467.55pt;height:214.35pt" o:ole="">
             <v:imagedata r:id="rId13" o:title=""/>
           </v:shape>
-          <o:OLEObject Type="Embed" ProgID="Visio.Drawing.15" ShapeID="_x0000_i1027" DrawAspect="Content" ObjectID="_1554017143" r:id="rId14"/>
+          <o:OLEObject Type="Embed" ProgID="Visio.Drawing.15" ShapeID="_x0000_i1027" DrawAspect="Content" ObjectID="_1555150488" r:id="rId14"/>
         </w:object>
       </w:r>
     </w:p>
@@ -2521,7 +2510,7 @@
           <v:shape id="_x0000_i1028" type="#_x0000_t75" style="width:467.55pt;height:153.35pt" o:ole="">
             <v:imagedata r:id="rId15" o:title=""/>
           </v:shape>
-          <o:OLEObject Type="Embed" ProgID="Visio.Drawing.15" ShapeID="_x0000_i1028" DrawAspect="Content" ObjectID="_1554017144" r:id="rId16"/>
+          <o:OLEObject Type="Embed" ProgID="Visio.Drawing.15" ShapeID="_x0000_i1028" DrawAspect="Content" ObjectID="_1555150489" r:id="rId16"/>
         </w:object>
       </w:r>
     </w:p>
@@ -2603,7 +2592,7 @@
           <v:shape id="_x0000_i1029" type="#_x0000_t75" style="width:467.55pt;height:186.2pt" o:ole="">
             <v:imagedata r:id="rId17" o:title=""/>
           </v:shape>
-          <o:OLEObject Type="Embed" ProgID="Visio.Drawing.15" ShapeID="_x0000_i1029" DrawAspect="Content" ObjectID="_1554017145" r:id="rId18"/>
+          <o:OLEObject Type="Embed" ProgID="Visio.Drawing.15" ShapeID="_x0000_i1029" DrawAspect="Content" ObjectID="_1555150490" r:id="rId18"/>
         </w:object>
       </w:r>
     </w:p>
@@ -2685,7 +2674,7 @@
           <v:shape id="_x0000_i1030" type="#_x0000_t75" style="width:467.55pt;height:153.35pt" o:ole="">
             <v:imagedata r:id="rId19" o:title=""/>
           </v:shape>
-          <o:OLEObject Type="Embed" ProgID="Visio.Drawing.15" ShapeID="_x0000_i1030" DrawAspect="Content" ObjectID="_1554017146" r:id="rId20"/>
+          <o:OLEObject Type="Embed" ProgID="Visio.Drawing.15" ShapeID="_x0000_i1030" DrawAspect="Content" ObjectID="_1555150491" r:id="rId20"/>
         </w:object>
       </w:r>
     </w:p>
@@ -2764,7 +2753,7 @@
           <v:shape id="_x0000_i1031" type="#_x0000_t75" style="width:467.65pt;height:193.35pt" o:ole="">
             <v:imagedata r:id="rId21" o:title=""/>
           </v:shape>
-          <o:OLEObject Type="Embed" ProgID="Visio.Drawing.15" ShapeID="_x0000_i1031" DrawAspect="Content" ObjectID="_1554017147" r:id="rId22"/>
+          <o:OLEObject Type="Embed" ProgID="Visio.Drawing.15" ShapeID="_x0000_i1031" DrawAspect="Content" ObjectID="_1555150492" r:id="rId22"/>
         </w:object>
       </w:r>
     </w:p>
@@ -3473,7 +3462,16 @@
         <w:ind w:firstLine="720"/>
       </w:pPr>
       <w:r>
-        <w:t>String getTransactionHistory(loginName){</w:t>
+        <w:t xml:space="preserve">Double </w:t>
+      </w:r>
+      <w:r>
+        <w:t>getBalance</w:t>
+      </w:r>
+      <w:r>
+        <w:t>InterestCalculator</w:t>
+      </w:r>
+      <w:r>
+        <w:t>(loginName){</w:t>
       </w:r>
     </w:p>
     <w:p>
@@ -3502,6 +3500,65 @@
       </w:pPr>
       <w:r>
         <w:tab/>
+        <w:t>Return balance</w:t>
+      </w:r>
+    </w:p>
+    <w:p>
+      <w:pPr>
+        <w:spacing w:line="240" w:lineRule="auto"/>
+        <w:ind w:firstLine="720"/>
+      </w:pPr>
+      <w:r>
+        <w:t>}</w:t>
+      </w:r>
+    </w:p>
+    <w:p>
+      <w:pPr>
+        <w:spacing w:line="240" w:lineRule="auto"/>
+        <w:ind w:firstLine="720"/>
+      </w:pPr>
+    </w:p>
+    <w:p>
+      <w:pPr>
+        <w:spacing w:line="240" w:lineRule="auto"/>
+        <w:ind w:firstLine="720"/>
+      </w:pPr>
+      <w:r>
+        <w:t>String getTransactionHistory(loginName</w:t>
+      </w:r>
+      <w:r>
+        <w:t>, accountType</w:t>
+      </w:r>
+      <w:r>
+        <w:t>){</w:t>
+      </w:r>
+    </w:p>
+    <w:p>
+      <w:pPr>
+        <w:spacing w:line="240" w:lineRule="auto"/>
+        <w:ind w:firstLine="720"/>
+      </w:pPr>
+      <w:r>
+        <w:tab/>
+        <w:t>Create connection</w:t>
+      </w:r>
+    </w:p>
+    <w:p>
+      <w:pPr>
+        <w:spacing w:line="240" w:lineRule="auto"/>
+        <w:ind w:left="720" w:firstLine="720"/>
+      </w:pPr>
+      <w:r>
+        <w:t xml:space="preserve">Execute statement </w:t>
+      </w:r>
+    </w:p>
+    <w:p>
+      <w:pPr>
+        <w:spacing w:line="240" w:lineRule="auto"/>
+        <w:ind w:firstLine="720"/>
+      </w:pPr>
+      <w:r>
+        <w:tab/>
         <w:t>Format string</w:t>
       </w:r>
     </w:p>
@@ -3521,7 +3578,1123 @@
         <w:ind w:firstLine="720"/>
       </w:pPr>
       <w:r>
+        <w:t>}</w:t>
+      </w:r>
+    </w:p>
+    <w:p>
+      <w:pPr>
+        <w:spacing w:line="240" w:lineRule="auto"/>
+        <w:ind w:firstLine="720"/>
+      </w:pPr>
+      <w:r>
+        <w:t xml:space="preserve">ResultSet </w:t>
+      </w:r>
+      <w:r>
+        <w:t>getTransactionHistory</w:t>
+      </w:r>
+      <w:r>
+        <w:t>InterestCalculator</w:t>
+      </w:r>
+      <w:r>
+        <w:t>(loginName</w:t>
+      </w:r>
+      <w:r>
+        <w:t>, AccountType</w:t>
+      </w:r>
+      <w:r>
+        <w:t>){</w:t>
+      </w:r>
+    </w:p>
+    <w:p>
+      <w:pPr>
+        <w:spacing w:line="240" w:lineRule="auto"/>
+        <w:ind w:firstLine="720"/>
+      </w:pPr>
+      <w:r>
+        <w:tab/>
+        <w:t>Create connection</w:t>
+      </w:r>
+    </w:p>
+    <w:p>
+      <w:pPr>
+        <w:spacing w:line="240" w:lineRule="auto"/>
+        <w:ind w:left="720" w:firstLine="720"/>
+      </w:pPr>
+      <w:r>
+        <w:t xml:space="preserve">Execute statement </w:t>
+      </w:r>
+    </w:p>
+    <w:p>
+      <w:pPr>
+        <w:spacing w:line="240" w:lineRule="auto"/>
+        <w:ind w:firstLine="720"/>
+      </w:pPr>
+      <w:r>
+        <w:tab/>
+        <w:t>Return transaction history</w:t>
+      </w:r>
+    </w:p>
+    <w:p>
+      <w:pPr>
+        <w:spacing w:line="240" w:lineRule="auto"/>
+        <w:ind w:firstLine="720"/>
+      </w:pPr>
+      <w:r>
+        <w:t>}</w:t>
+      </w:r>
+    </w:p>
+    <w:p>
+      <w:pPr>
+        <w:spacing w:line="240" w:lineRule="auto"/>
+        <w:ind w:firstLine="720"/>
+      </w:pPr>
+    </w:p>
+    <w:p>
+      <w:pPr>
+        <w:spacing w:line="240" w:lineRule="auto"/>
+        <w:ind w:firstLine="720"/>
+      </w:pPr>
+      <w:r>
+        <w:t xml:space="preserve">Boolean </w:t>
+      </w:r>
+      <w:r>
+        <w:t>transferMoney(loginName, transferringAccountType, receivingAccountType, transferAmount){</w:t>
+      </w:r>
+    </w:p>
+    <w:p>
+      <w:pPr>
+        <w:spacing w:line="240" w:lineRule="auto"/>
+        <w:ind w:left="720" w:firstLine="720"/>
+      </w:pPr>
+      <w:r>
+        <w:t>Create connection</w:t>
+      </w:r>
+    </w:p>
+    <w:p>
+      <w:pPr>
+        <w:spacing w:line="240" w:lineRule="auto"/>
+        <w:ind w:left="720" w:firstLine="720"/>
+      </w:pPr>
+      <w:r>
+        <w:t xml:space="preserve">Get balance of both accounts </w:t>
+      </w:r>
+    </w:p>
+    <w:p>
+      <w:pPr>
+        <w:spacing w:line="240" w:lineRule="auto"/>
+        <w:ind w:left="720" w:firstLine="720"/>
+      </w:pPr>
+      <w:r>
+        <w:t>Account for the transfer</w:t>
+      </w:r>
+    </w:p>
+    <w:p>
+      <w:pPr>
+        <w:spacing w:line="240" w:lineRule="auto"/>
+        <w:ind w:left="720" w:firstLine="720"/>
+      </w:pPr>
+      <w:r>
+        <w:t>Execute statement updating database with new values</w:t>
+      </w:r>
+    </w:p>
+    <w:p>
+      <w:pPr>
+        <w:spacing w:line="240" w:lineRule="auto"/>
+        <w:ind w:left="720" w:firstLine="720"/>
+      </w:pPr>
+      <w:r>
+        <w:t>Return confirmation of transfer</w:t>
+      </w:r>
+    </w:p>
+    <w:p>
+      <w:pPr>
+        <w:spacing w:line="240" w:lineRule="auto"/>
+        <w:ind w:firstLine="720"/>
+      </w:pPr>
+      <w:r>
+        <w:t>}</w:t>
+      </w:r>
+    </w:p>
+    <w:p>
+      <w:pPr>
+        <w:spacing w:line="240" w:lineRule="auto"/>
+        <w:ind w:firstLine="720"/>
+      </w:pPr>
+      <w:r>
+        <w:t>String calculateInterest(loginName, accountType){</w:t>
+      </w:r>
+    </w:p>
+    <w:p>
+      <w:pPr>
+        <w:spacing w:line="240" w:lineRule="auto"/>
+        <w:ind w:firstLine="720"/>
+      </w:pPr>
+      <w:r>
+        <w:tab/>
+        <w:t>Get balance of account</w:t>
+      </w:r>
+    </w:p>
+    <w:p>
+      <w:pPr>
+        <w:spacing w:line="240" w:lineRule="auto"/>
+        <w:ind w:firstLine="720"/>
+      </w:pPr>
+      <w:r>
+        <w:tab/>
+        <w:t>Calculate interest based on account type and balance using Interest Calculator</w:t>
+      </w:r>
+    </w:p>
+    <w:p>
+      <w:pPr>
+        <w:spacing w:line="240" w:lineRule="auto"/>
+        <w:ind w:firstLine="720"/>
+      </w:pPr>
+      <w:r>
+        <w:tab/>
+        <w:t>Return the string with the information</w:t>
+      </w:r>
+    </w:p>
+    <w:p>
+      <w:pPr>
+        <w:spacing w:line="240" w:lineRule="auto"/>
+        <w:ind w:firstLine="720"/>
+      </w:pPr>
+      <w:r>
+        <w:t>}</w:t>
+      </w:r>
+      <w:r>
+        <w:tab/>
+      </w:r>
+    </w:p>
+    <w:p>
+      <w:pPr>
+        <w:spacing w:line="240" w:lineRule="auto"/>
+        <w:ind w:firstLine="720"/>
+      </w:pPr>
+      <w:r>
+        <w:t>Void updateBalance(loginName, accountType, amountToAdd){</w:t>
+      </w:r>
+    </w:p>
+    <w:p>
+      <w:pPr>
+        <w:spacing w:line="240" w:lineRule="auto"/>
+        <w:ind w:firstLine="720"/>
+      </w:pPr>
+      <w:r>
+        <w:tab/>
+        <w:t>Calculate the date</w:t>
+      </w:r>
+    </w:p>
+    <w:p>
+      <w:pPr>
+        <w:spacing w:line="240" w:lineRule="auto"/>
+        <w:ind w:firstLine="720"/>
+      </w:pPr>
+      <w:r>
+        <w:tab/>
+        <w:t>Create connection</w:t>
+      </w:r>
+    </w:p>
+    <w:p>
+      <w:pPr>
+        <w:spacing w:line="240" w:lineRule="auto"/>
+        <w:ind w:firstLine="720"/>
+      </w:pPr>
+      <w:r>
+        <w:tab/>
+        <w:t>Execute statement</w:t>
+      </w:r>
+    </w:p>
+    <w:p>
+      <w:pPr>
+        <w:spacing w:line="240" w:lineRule="auto"/>
+      </w:pPr>
+      <w:r>
         <w:lastRenderedPageBreak/>
+        <w:t xml:space="preserve"> }</w:t>
+      </w:r>
+    </w:p>
+    <w:p>
+      <w:pPr>
+        <w:spacing w:line="240" w:lineRule="auto"/>
+      </w:pPr>
+      <w:r>
+        <w:t>iii) Interest Calculator</w:t>
+      </w:r>
+    </w:p>
+    <w:p>
+      <w:pPr>
+        <w:autoSpaceDE w:val="0"/>
+        <w:autoSpaceDN w:val="0"/>
+        <w:adjustRightInd w:val="0"/>
+        <w:spacing w:after="0" w:line="240" w:lineRule="auto"/>
+        <w:rPr>
+          <w:rFonts w:ascii="Consolas" w:hAnsi="Consolas" w:cs="Consolas"/>
+          <w:sz w:val="20"/>
+          <w:szCs w:val="20"/>
+        </w:rPr>
+      </w:pPr>
+      <w:r>
+        <w:rPr>
+          <w:rFonts w:ascii="Consolas" w:hAnsi="Consolas" w:cs="Consolas"/>
+          <w:color w:val="000000"/>
+          <w:sz w:val="20"/>
+          <w:szCs w:val="20"/>
+        </w:rPr>
+        <w:t xml:space="preserve">List&lt;Transaction&gt; </w:t>
+      </w:r>
+      <w:r>
+        <w:rPr>
+          <w:rFonts w:ascii="Consolas" w:hAnsi="Consolas" w:cs="Consolas"/>
+          <w:color w:val="0000C0"/>
+          <w:sz w:val="20"/>
+          <w:szCs w:val="20"/>
+        </w:rPr>
+        <w:t>savingHistory</w:t>
+      </w:r>
+      <w:r>
+        <w:rPr>
+          <w:rFonts w:ascii="Consolas" w:hAnsi="Consolas" w:cs="Consolas"/>
+          <w:color w:val="000000"/>
+          <w:sz w:val="20"/>
+          <w:szCs w:val="20"/>
+        </w:rPr>
+        <w:t xml:space="preserve"> = </w:t>
+      </w:r>
+      <w:r>
+        <w:rPr>
+          <w:rFonts w:ascii="Consolas" w:hAnsi="Consolas" w:cs="Consolas"/>
+          <w:b/>
+          <w:bCs/>
+          <w:color w:val="7F0055"/>
+          <w:sz w:val="20"/>
+          <w:szCs w:val="20"/>
+        </w:rPr>
+        <w:t>new</w:t>
+      </w:r>
+      <w:r>
+        <w:rPr>
+          <w:rFonts w:ascii="Consolas" w:hAnsi="Consolas" w:cs="Consolas"/>
+          <w:color w:val="000000"/>
+          <w:sz w:val="20"/>
+          <w:szCs w:val="20"/>
+        </w:rPr>
+        <w:t xml:space="preserve"> ArrayList&lt;&gt;();</w:t>
+      </w:r>
+    </w:p>
+    <w:p>
+      <w:pPr>
+        <w:autoSpaceDE w:val="0"/>
+        <w:autoSpaceDN w:val="0"/>
+        <w:adjustRightInd w:val="0"/>
+        <w:spacing w:after="0" w:line="240" w:lineRule="auto"/>
+        <w:rPr>
+          <w:rFonts w:ascii="Consolas" w:hAnsi="Consolas" w:cs="Consolas"/>
+          <w:sz w:val="20"/>
+          <w:szCs w:val="20"/>
+        </w:rPr>
+      </w:pPr>
+      <w:r>
+        <w:rPr>
+          <w:rFonts w:ascii="Consolas" w:hAnsi="Consolas" w:cs="Consolas"/>
+          <w:color w:val="000000"/>
+          <w:sz w:val="20"/>
+          <w:szCs w:val="20"/>
+        </w:rPr>
+        <w:t xml:space="preserve">        List&lt;Transaction&gt; </w:t>
+      </w:r>
+      <w:r>
+        <w:rPr>
+          <w:rFonts w:ascii="Consolas" w:hAnsi="Consolas" w:cs="Consolas"/>
+          <w:color w:val="0000C0"/>
+          <w:sz w:val="20"/>
+          <w:szCs w:val="20"/>
+        </w:rPr>
+        <w:t>checkingHistory</w:t>
+      </w:r>
+      <w:r>
+        <w:rPr>
+          <w:rFonts w:ascii="Consolas" w:hAnsi="Consolas" w:cs="Consolas"/>
+          <w:color w:val="000000"/>
+          <w:sz w:val="20"/>
+          <w:szCs w:val="20"/>
+        </w:rPr>
+        <w:t xml:space="preserve"> = </w:t>
+      </w:r>
+      <w:r>
+        <w:rPr>
+          <w:rFonts w:ascii="Consolas" w:hAnsi="Consolas" w:cs="Consolas"/>
+          <w:b/>
+          <w:bCs/>
+          <w:color w:val="7F0055"/>
+          <w:sz w:val="20"/>
+          <w:szCs w:val="20"/>
+        </w:rPr>
+        <w:t>new</w:t>
+      </w:r>
+      <w:r>
+        <w:rPr>
+          <w:rFonts w:ascii="Consolas" w:hAnsi="Consolas" w:cs="Consolas"/>
+          <w:color w:val="000000"/>
+          <w:sz w:val="20"/>
+          <w:szCs w:val="20"/>
+        </w:rPr>
+        <w:t xml:space="preserve"> ArrayList&lt;&gt;();</w:t>
+      </w:r>
+    </w:p>
+    <w:p>
+      <w:pPr>
+        <w:autoSpaceDE w:val="0"/>
+        <w:autoSpaceDN w:val="0"/>
+        <w:adjustRightInd w:val="0"/>
+        <w:spacing w:after="0" w:line="240" w:lineRule="auto"/>
+        <w:rPr>
+          <w:rFonts w:ascii="Consolas" w:hAnsi="Consolas" w:cs="Consolas"/>
+          <w:sz w:val="20"/>
+          <w:szCs w:val="20"/>
+        </w:rPr>
+      </w:pPr>
+      <w:r>
+        <w:rPr>
+          <w:rFonts w:ascii="Consolas" w:hAnsi="Consolas" w:cs="Consolas"/>
+          <w:color w:val="000000"/>
+          <w:sz w:val="20"/>
+          <w:szCs w:val="20"/>
+        </w:rPr>
+        <w:tab/>
+      </w:r>
+      <w:r>
+        <w:rPr>
+          <w:rFonts w:ascii="Consolas" w:hAnsi="Consolas" w:cs="Consolas"/>
+          <w:b/>
+          <w:bCs/>
+          <w:color w:val="7F0055"/>
+          <w:sz w:val="20"/>
+          <w:szCs w:val="20"/>
+        </w:rPr>
+        <w:t>double</w:t>
+      </w:r>
+      <w:r>
+        <w:rPr>
+          <w:rFonts w:ascii="Consolas" w:hAnsi="Consolas" w:cs="Consolas"/>
+          <w:color w:val="000000"/>
+          <w:sz w:val="20"/>
+          <w:szCs w:val="20"/>
+        </w:rPr>
+        <w:t xml:space="preserve"> </w:t>
+      </w:r>
+      <w:r>
+        <w:rPr>
+          <w:rFonts w:ascii="Consolas" w:hAnsi="Consolas" w:cs="Consolas"/>
+          <w:color w:val="0000C0"/>
+          <w:sz w:val="20"/>
+          <w:szCs w:val="20"/>
+        </w:rPr>
+        <w:t>savingBalance</w:t>
+      </w:r>
+      <w:r>
+        <w:rPr>
+          <w:rFonts w:ascii="Consolas" w:hAnsi="Consolas" w:cs="Consolas"/>
+          <w:color w:val="000000"/>
+          <w:sz w:val="20"/>
+          <w:szCs w:val="20"/>
+        </w:rPr>
+        <w:t xml:space="preserve"> = 0;</w:t>
+      </w:r>
+    </w:p>
+    <w:p>
+      <w:pPr>
+        <w:autoSpaceDE w:val="0"/>
+        <w:autoSpaceDN w:val="0"/>
+        <w:adjustRightInd w:val="0"/>
+        <w:spacing w:after="0" w:line="240" w:lineRule="auto"/>
+        <w:rPr>
+          <w:rFonts w:ascii="Consolas" w:hAnsi="Consolas" w:cs="Consolas"/>
+          <w:sz w:val="20"/>
+          <w:szCs w:val="20"/>
+        </w:rPr>
+      </w:pPr>
+      <w:r>
+        <w:rPr>
+          <w:rFonts w:ascii="Consolas" w:hAnsi="Consolas" w:cs="Consolas"/>
+          <w:color w:val="000000"/>
+          <w:sz w:val="20"/>
+          <w:szCs w:val="20"/>
+        </w:rPr>
+        <w:t xml:space="preserve">        </w:t>
+      </w:r>
+      <w:r>
+        <w:rPr>
+          <w:rFonts w:ascii="Consolas" w:hAnsi="Consolas" w:cs="Consolas"/>
+          <w:b/>
+          <w:bCs/>
+          <w:color w:val="7F0055"/>
+          <w:sz w:val="20"/>
+          <w:szCs w:val="20"/>
+        </w:rPr>
+        <w:t>double</w:t>
+      </w:r>
+      <w:r>
+        <w:rPr>
+          <w:rFonts w:ascii="Consolas" w:hAnsi="Consolas" w:cs="Consolas"/>
+          <w:color w:val="000000"/>
+          <w:sz w:val="20"/>
+          <w:szCs w:val="20"/>
+        </w:rPr>
+        <w:t xml:space="preserve"> </w:t>
+      </w:r>
+      <w:r>
+        <w:rPr>
+          <w:rFonts w:ascii="Consolas" w:hAnsi="Consolas" w:cs="Consolas"/>
+          <w:color w:val="0000C0"/>
+          <w:sz w:val="20"/>
+          <w:szCs w:val="20"/>
+        </w:rPr>
+        <w:t>checkingBalance</w:t>
+      </w:r>
+      <w:r>
+        <w:rPr>
+          <w:rFonts w:ascii="Consolas" w:hAnsi="Consolas" w:cs="Consolas"/>
+          <w:color w:val="000000"/>
+          <w:sz w:val="20"/>
+          <w:szCs w:val="20"/>
+        </w:rPr>
+        <w:t xml:space="preserve"> = 0;</w:t>
+      </w:r>
+    </w:p>
+    <w:p>
+      <w:pPr>
+        <w:autoSpaceDE w:val="0"/>
+        <w:autoSpaceDN w:val="0"/>
+        <w:adjustRightInd w:val="0"/>
+        <w:spacing w:after="0" w:line="240" w:lineRule="auto"/>
+        <w:rPr>
+          <w:rFonts w:ascii="Consolas" w:hAnsi="Consolas" w:cs="Consolas"/>
+          <w:sz w:val="20"/>
+          <w:szCs w:val="20"/>
+        </w:rPr>
+      </w:pPr>
+      <w:r>
+        <w:rPr>
+          <w:rFonts w:ascii="Consolas" w:hAnsi="Consolas" w:cs="Consolas"/>
+          <w:color w:val="000000"/>
+          <w:sz w:val="20"/>
+          <w:szCs w:val="20"/>
+        </w:rPr>
+        <w:t xml:space="preserve">        </w:t>
+      </w:r>
+      <w:r>
+        <w:rPr>
+          <w:rFonts w:ascii="Consolas" w:hAnsi="Consolas" w:cs="Consolas"/>
+          <w:b/>
+          <w:bCs/>
+          <w:color w:val="7F0055"/>
+          <w:sz w:val="20"/>
+          <w:szCs w:val="20"/>
+        </w:rPr>
+        <w:t>double</w:t>
+      </w:r>
+      <w:r>
+        <w:rPr>
+          <w:rFonts w:ascii="Consolas" w:hAnsi="Consolas" w:cs="Consolas"/>
+          <w:color w:val="000000"/>
+          <w:sz w:val="20"/>
+          <w:szCs w:val="20"/>
+        </w:rPr>
+        <w:t xml:space="preserve"> </w:t>
+      </w:r>
+      <w:r>
+        <w:rPr>
+          <w:rFonts w:ascii="Consolas" w:hAnsi="Consolas" w:cs="Consolas"/>
+          <w:color w:val="0000C0"/>
+          <w:sz w:val="20"/>
+          <w:szCs w:val="20"/>
+        </w:rPr>
+        <w:t>savingRate</w:t>
+      </w:r>
+      <w:r>
+        <w:rPr>
+          <w:rFonts w:ascii="Consolas" w:hAnsi="Consolas" w:cs="Consolas"/>
+          <w:color w:val="000000"/>
+          <w:sz w:val="20"/>
+          <w:szCs w:val="20"/>
+        </w:rPr>
+        <w:t xml:space="preserve"> = 0.06;</w:t>
+      </w:r>
+    </w:p>
+    <w:p>
+      <w:pPr>
+        <w:autoSpaceDE w:val="0"/>
+        <w:autoSpaceDN w:val="0"/>
+        <w:adjustRightInd w:val="0"/>
+        <w:spacing w:after="0" w:line="240" w:lineRule="auto"/>
+        <w:rPr>
+          <w:rFonts w:ascii="Consolas" w:hAnsi="Consolas" w:cs="Consolas"/>
+          <w:sz w:val="20"/>
+          <w:szCs w:val="20"/>
+        </w:rPr>
+      </w:pPr>
+      <w:r>
+        <w:rPr>
+          <w:rFonts w:ascii="Consolas" w:hAnsi="Consolas" w:cs="Consolas"/>
+          <w:color w:val="000000"/>
+          <w:sz w:val="20"/>
+          <w:szCs w:val="20"/>
+        </w:rPr>
+        <w:t xml:space="preserve">        </w:t>
+      </w:r>
+      <w:r>
+        <w:rPr>
+          <w:rFonts w:ascii="Consolas" w:hAnsi="Consolas" w:cs="Consolas"/>
+          <w:b/>
+          <w:bCs/>
+          <w:color w:val="7F0055"/>
+          <w:sz w:val="20"/>
+          <w:szCs w:val="20"/>
+        </w:rPr>
+        <w:t>double</w:t>
+      </w:r>
+      <w:r>
+        <w:rPr>
+          <w:rFonts w:ascii="Consolas" w:hAnsi="Consolas" w:cs="Consolas"/>
+          <w:color w:val="000000"/>
+          <w:sz w:val="20"/>
+          <w:szCs w:val="20"/>
+        </w:rPr>
+        <w:t xml:space="preserve"> </w:t>
+      </w:r>
+      <w:r>
+        <w:rPr>
+          <w:rFonts w:ascii="Consolas" w:hAnsi="Consolas" w:cs="Consolas"/>
+          <w:color w:val="0000C0"/>
+          <w:sz w:val="20"/>
+          <w:szCs w:val="20"/>
+        </w:rPr>
+        <w:t>checkingRate</w:t>
+      </w:r>
+      <w:r>
+        <w:rPr>
+          <w:rFonts w:ascii="Consolas" w:hAnsi="Consolas" w:cs="Consolas"/>
+          <w:color w:val="000000"/>
+          <w:sz w:val="20"/>
+          <w:szCs w:val="20"/>
+        </w:rPr>
+        <w:t xml:space="preserve"> = 0.04;</w:t>
+      </w:r>
+    </w:p>
+    <w:p>
+      <w:pPr>
+        <w:autoSpaceDE w:val="0"/>
+        <w:autoSpaceDN w:val="0"/>
+        <w:adjustRightInd w:val="0"/>
+        <w:spacing w:after="0" w:line="240" w:lineRule="auto"/>
+        <w:rPr>
+          <w:rFonts w:ascii="Consolas" w:hAnsi="Consolas" w:cs="Consolas"/>
+          <w:sz w:val="20"/>
+          <w:szCs w:val="20"/>
+        </w:rPr>
+      </w:pPr>
+      <w:r>
+        <w:rPr>
+          <w:rFonts w:ascii="Consolas" w:hAnsi="Consolas" w:cs="Consolas"/>
+          <w:color w:val="000000"/>
+          <w:sz w:val="20"/>
+          <w:szCs w:val="20"/>
+        </w:rPr>
+        <w:t xml:space="preserve">        </w:t>
+      </w:r>
+      <w:r>
+        <w:rPr>
+          <w:rFonts w:ascii="Consolas" w:hAnsi="Consolas" w:cs="Consolas"/>
+          <w:b/>
+          <w:bCs/>
+          <w:color w:val="7F0055"/>
+          <w:sz w:val="20"/>
+          <w:szCs w:val="20"/>
+        </w:rPr>
+        <w:t>double</w:t>
+      </w:r>
+      <w:r>
+        <w:rPr>
+          <w:rFonts w:ascii="Consolas" w:hAnsi="Consolas" w:cs="Consolas"/>
+          <w:color w:val="000000"/>
+          <w:sz w:val="20"/>
+          <w:szCs w:val="20"/>
+        </w:rPr>
+        <w:t xml:space="preserve"> </w:t>
+      </w:r>
+      <w:r>
+        <w:rPr>
+          <w:rFonts w:ascii="Consolas" w:hAnsi="Consolas" w:cs="Consolas"/>
+          <w:color w:val="0000C0"/>
+          <w:sz w:val="20"/>
+          <w:szCs w:val="20"/>
+        </w:rPr>
+        <w:t>savingInterest</w:t>
+      </w:r>
+      <w:r>
+        <w:rPr>
+          <w:rFonts w:ascii="Consolas" w:hAnsi="Consolas" w:cs="Consolas"/>
+          <w:color w:val="000000"/>
+          <w:sz w:val="20"/>
+          <w:szCs w:val="20"/>
+        </w:rPr>
+        <w:t xml:space="preserve">, </w:t>
+      </w:r>
+      <w:r>
+        <w:rPr>
+          <w:rFonts w:ascii="Consolas" w:hAnsi="Consolas" w:cs="Consolas"/>
+          <w:color w:val="0000C0"/>
+          <w:sz w:val="20"/>
+          <w:szCs w:val="20"/>
+        </w:rPr>
+        <w:t>checkingInterest</w:t>
+      </w:r>
+      <w:r>
+        <w:rPr>
+          <w:rFonts w:ascii="Consolas" w:hAnsi="Consolas" w:cs="Consolas"/>
+          <w:color w:val="000000"/>
+          <w:sz w:val="20"/>
+          <w:szCs w:val="20"/>
+        </w:rPr>
+        <w:t>;</w:t>
+      </w:r>
+    </w:p>
+    <w:p>
+      <w:pPr>
+        <w:autoSpaceDE w:val="0"/>
+        <w:autoSpaceDN w:val="0"/>
+        <w:adjustRightInd w:val="0"/>
+        <w:spacing w:after="0" w:line="240" w:lineRule="auto"/>
+        <w:rPr>
+          <w:rFonts w:ascii="Consolas" w:hAnsi="Consolas" w:cs="Consolas"/>
+          <w:sz w:val="20"/>
+          <w:szCs w:val="20"/>
+        </w:rPr>
+      </w:pPr>
+      <w:r>
+        <w:rPr>
+          <w:rFonts w:ascii="Consolas" w:hAnsi="Consolas" w:cs="Consolas"/>
+          <w:color w:val="000000"/>
+          <w:sz w:val="20"/>
+          <w:szCs w:val="20"/>
+        </w:rPr>
+        <w:t xml:space="preserve">        </w:t>
+      </w:r>
+      <w:r>
+        <w:rPr>
+          <w:rFonts w:ascii="Consolas" w:hAnsi="Consolas" w:cs="Consolas"/>
+          <w:b/>
+          <w:bCs/>
+          <w:color w:val="7F0055"/>
+          <w:sz w:val="20"/>
+          <w:szCs w:val="20"/>
+        </w:rPr>
+        <w:t>int</w:t>
+      </w:r>
+      <w:r>
+        <w:rPr>
+          <w:rFonts w:ascii="Consolas" w:hAnsi="Consolas" w:cs="Consolas"/>
+          <w:color w:val="000000"/>
+          <w:sz w:val="20"/>
+          <w:szCs w:val="20"/>
+        </w:rPr>
+        <w:t xml:space="preserve"> </w:t>
+      </w:r>
+      <w:r>
+        <w:rPr>
+          <w:rFonts w:ascii="Consolas" w:hAnsi="Consolas" w:cs="Consolas"/>
+          <w:color w:val="0000C0"/>
+          <w:sz w:val="20"/>
+          <w:szCs w:val="20"/>
+        </w:rPr>
+        <w:t>daysinMonth</w:t>
+      </w:r>
+      <w:r>
+        <w:rPr>
+          <w:rFonts w:ascii="Consolas" w:hAnsi="Consolas" w:cs="Consolas"/>
+          <w:color w:val="000000"/>
+          <w:sz w:val="20"/>
+          <w:szCs w:val="20"/>
+        </w:rPr>
+        <w:t>;</w:t>
+      </w:r>
+    </w:p>
+    <w:p>
+      <w:pPr>
+        <w:autoSpaceDE w:val="0"/>
+        <w:autoSpaceDN w:val="0"/>
+        <w:adjustRightInd w:val="0"/>
+        <w:spacing w:after="0" w:line="240" w:lineRule="auto"/>
+        <w:rPr>
+          <w:rFonts w:ascii="Consolas" w:hAnsi="Consolas" w:cs="Consolas"/>
+          <w:sz w:val="20"/>
+          <w:szCs w:val="20"/>
+        </w:rPr>
+      </w:pPr>
+      <w:r>
+        <w:rPr>
+          <w:rFonts w:ascii="Consolas" w:hAnsi="Consolas" w:cs="Consolas"/>
+          <w:color w:val="000000"/>
+          <w:sz w:val="20"/>
+          <w:szCs w:val="20"/>
+        </w:rPr>
+        <w:t xml:space="preserve">            </w:t>
+      </w:r>
+      <w:r>
+        <w:rPr>
+          <w:rFonts w:ascii="Consolas" w:hAnsi="Consolas" w:cs="Consolas"/>
+          <w:color w:val="000000"/>
+          <w:sz w:val="20"/>
+          <w:szCs w:val="20"/>
+        </w:rPr>
+        <w:tab/>
+      </w:r>
+    </w:p>
+    <w:p>
+      <w:pPr>
+        <w:autoSpaceDE w:val="0"/>
+        <w:autoSpaceDN w:val="0"/>
+        <w:adjustRightInd w:val="0"/>
+        <w:spacing w:after="0" w:line="240" w:lineRule="auto"/>
+        <w:rPr>
+          <w:rFonts w:ascii="Consolas" w:hAnsi="Consolas" w:cs="Consolas"/>
+          <w:sz w:val="20"/>
+          <w:szCs w:val="20"/>
+        </w:rPr>
+      </w:pPr>
+      <w:r>
+        <w:rPr>
+          <w:rFonts w:ascii="Consolas" w:hAnsi="Consolas" w:cs="Consolas"/>
+          <w:color w:val="000000"/>
+          <w:sz w:val="20"/>
+          <w:szCs w:val="20"/>
+        </w:rPr>
+        <w:t xml:space="preserve">        Date </w:t>
+      </w:r>
+      <w:r>
+        <w:rPr>
+          <w:rFonts w:ascii="Consolas" w:hAnsi="Consolas" w:cs="Consolas"/>
+          <w:color w:val="0000C0"/>
+          <w:sz w:val="20"/>
+          <w:szCs w:val="20"/>
+        </w:rPr>
+        <w:t>generateDate</w:t>
+      </w:r>
+      <w:r>
+        <w:rPr>
+          <w:rFonts w:ascii="Consolas" w:hAnsi="Consolas" w:cs="Consolas"/>
+          <w:color w:val="000000"/>
+          <w:sz w:val="20"/>
+          <w:szCs w:val="20"/>
+        </w:rPr>
+        <w:t xml:space="preserve"> = </w:t>
+      </w:r>
+      <w:r>
+        <w:rPr>
+          <w:rFonts w:ascii="Consolas" w:hAnsi="Consolas" w:cs="Consolas"/>
+          <w:b/>
+          <w:bCs/>
+          <w:color w:val="7F0055"/>
+          <w:sz w:val="20"/>
+          <w:szCs w:val="20"/>
+        </w:rPr>
+        <w:t>new</w:t>
+      </w:r>
+      <w:r>
+        <w:rPr>
+          <w:rFonts w:ascii="Consolas" w:hAnsi="Consolas" w:cs="Consolas"/>
+          <w:color w:val="000000"/>
+          <w:sz w:val="20"/>
+          <w:szCs w:val="20"/>
+        </w:rPr>
+        <w:t xml:space="preserve"> Date();</w:t>
+      </w:r>
+    </w:p>
+    <w:p>
+      <w:pPr>
+        <w:autoSpaceDE w:val="0"/>
+        <w:autoSpaceDN w:val="0"/>
+        <w:adjustRightInd w:val="0"/>
+        <w:spacing w:after="0" w:line="240" w:lineRule="auto"/>
+        <w:rPr>
+          <w:rFonts w:ascii="Consolas" w:hAnsi="Consolas" w:cs="Consolas"/>
+          <w:sz w:val="20"/>
+          <w:szCs w:val="20"/>
+        </w:rPr>
+      </w:pPr>
+      <w:r>
+        <w:rPr>
+          <w:rFonts w:ascii="Consolas" w:hAnsi="Consolas" w:cs="Consolas"/>
+          <w:color w:val="000000"/>
+          <w:sz w:val="20"/>
+          <w:szCs w:val="20"/>
+        </w:rPr>
+        <w:t xml:space="preserve">        </w:t>
+      </w:r>
+      <w:r>
+        <w:rPr>
+          <w:rFonts w:ascii="Consolas" w:hAnsi="Consolas" w:cs="Consolas"/>
+          <w:b/>
+          <w:bCs/>
+          <w:color w:val="7F0055"/>
+          <w:sz w:val="20"/>
+          <w:szCs w:val="20"/>
+        </w:rPr>
+        <w:t>int</w:t>
+      </w:r>
+      <w:r>
+        <w:rPr>
+          <w:rFonts w:ascii="Consolas" w:hAnsi="Consolas" w:cs="Consolas"/>
+          <w:color w:val="000000"/>
+          <w:sz w:val="20"/>
+          <w:szCs w:val="20"/>
+        </w:rPr>
+        <w:t xml:space="preserve"> </w:t>
+      </w:r>
+      <w:r>
+        <w:rPr>
+          <w:rFonts w:ascii="Consolas" w:hAnsi="Consolas" w:cs="Consolas"/>
+          <w:color w:val="0000C0"/>
+          <w:sz w:val="20"/>
+          <w:szCs w:val="20"/>
+        </w:rPr>
+        <w:t>thisMonth</w:t>
+      </w:r>
+      <w:r>
+        <w:rPr>
+          <w:rFonts w:ascii="Consolas" w:hAnsi="Consolas" w:cs="Consolas"/>
+          <w:color w:val="000000"/>
+          <w:sz w:val="20"/>
+          <w:szCs w:val="20"/>
+        </w:rPr>
+        <w:t xml:space="preserve"> = </w:t>
+      </w:r>
+      <w:r>
+        <w:rPr>
+          <w:rFonts w:ascii="Consolas" w:hAnsi="Consolas" w:cs="Consolas"/>
+          <w:color w:val="0000C0"/>
+          <w:sz w:val="20"/>
+          <w:szCs w:val="20"/>
+        </w:rPr>
+        <w:t>generateDate</w:t>
+      </w:r>
+      <w:r>
+        <w:rPr>
+          <w:rFonts w:ascii="Consolas" w:hAnsi="Consolas" w:cs="Consolas"/>
+          <w:color w:val="000000"/>
+          <w:sz w:val="20"/>
+          <w:szCs w:val="20"/>
+        </w:rPr>
+        <w:t>.</w:t>
+      </w:r>
+      <w:r>
+        <w:rPr>
+          <w:rFonts w:ascii="Consolas" w:hAnsi="Consolas" w:cs="Consolas"/>
+          <w:strike/>
+          <w:color w:val="000000"/>
+          <w:sz w:val="20"/>
+          <w:szCs w:val="20"/>
+          <w:u w:val="single"/>
+        </w:rPr>
+        <w:t>getMonth</w:t>
+      </w:r>
+      <w:r>
+        <w:rPr>
+          <w:rFonts w:ascii="Consolas" w:hAnsi="Consolas" w:cs="Consolas"/>
+          <w:color w:val="000000"/>
+          <w:sz w:val="20"/>
+          <w:szCs w:val="20"/>
+          <w:u w:val="single"/>
+        </w:rPr>
+        <w:t>()</w:t>
+      </w:r>
+      <w:r>
+        <w:rPr>
+          <w:rFonts w:ascii="Consolas" w:hAnsi="Consolas" w:cs="Consolas"/>
+          <w:color w:val="000000"/>
+          <w:sz w:val="20"/>
+          <w:szCs w:val="20"/>
+        </w:rPr>
+        <w:t>+1;</w:t>
+      </w:r>
+    </w:p>
+    <w:p>
+      <w:pPr>
+        <w:spacing w:line="240" w:lineRule="auto"/>
+      </w:pPr>
+      <w:r>
+        <w:rPr>
+          <w:rFonts w:ascii="Consolas" w:hAnsi="Consolas" w:cs="Consolas"/>
+          <w:color w:val="000000"/>
+          <w:sz w:val="20"/>
+          <w:szCs w:val="20"/>
+        </w:rPr>
+        <w:t xml:space="preserve">        </w:t>
+      </w:r>
+      <w:r>
+        <w:rPr>
+          <w:rFonts w:ascii="Consolas" w:hAnsi="Consolas" w:cs="Consolas"/>
+          <w:b/>
+          <w:bCs/>
+          <w:color w:val="7F0055"/>
+          <w:sz w:val="20"/>
+          <w:szCs w:val="20"/>
+        </w:rPr>
+        <w:t>int</w:t>
+      </w:r>
+      <w:r>
+        <w:rPr>
+          <w:rFonts w:ascii="Consolas" w:hAnsi="Consolas" w:cs="Consolas"/>
+          <w:color w:val="000000"/>
+          <w:sz w:val="20"/>
+          <w:szCs w:val="20"/>
+        </w:rPr>
+        <w:t xml:space="preserve"> </w:t>
+      </w:r>
+      <w:r>
+        <w:rPr>
+          <w:rFonts w:ascii="Consolas" w:hAnsi="Consolas" w:cs="Consolas"/>
+          <w:color w:val="0000C0"/>
+          <w:sz w:val="20"/>
+          <w:szCs w:val="20"/>
+        </w:rPr>
+        <w:t>thisDay</w:t>
+      </w:r>
+      <w:r>
+        <w:rPr>
+          <w:rFonts w:ascii="Consolas" w:hAnsi="Consolas" w:cs="Consolas"/>
+          <w:color w:val="000000"/>
+          <w:sz w:val="20"/>
+          <w:szCs w:val="20"/>
+        </w:rPr>
+        <w:t xml:space="preserve"> = </w:t>
+      </w:r>
+      <w:r>
+        <w:rPr>
+          <w:rFonts w:ascii="Consolas" w:hAnsi="Consolas" w:cs="Consolas"/>
+          <w:color w:val="0000C0"/>
+          <w:sz w:val="20"/>
+          <w:szCs w:val="20"/>
+        </w:rPr>
+        <w:t>generateDate</w:t>
+      </w:r>
+      <w:r>
+        <w:rPr>
+          <w:rFonts w:ascii="Consolas" w:hAnsi="Consolas" w:cs="Consolas"/>
+          <w:color w:val="000000"/>
+          <w:sz w:val="20"/>
+          <w:szCs w:val="20"/>
+        </w:rPr>
+        <w:t>.</w:t>
+      </w:r>
+      <w:r>
+        <w:rPr>
+          <w:rFonts w:ascii="Consolas" w:hAnsi="Consolas" w:cs="Consolas"/>
+          <w:strike/>
+          <w:color w:val="000000"/>
+          <w:sz w:val="20"/>
+          <w:szCs w:val="20"/>
+          <w:highlight w:val="lightGray"/>
+          <w:u w:val="single"/>
+        </w:rPr>
+        <w:t>getDate</w:t>
+      </w:r>
+      <w:r>
+        <w:rPr>
+          <w:rFonts w:ascii="Consolas" w:hAnsi="Consolas" w:cs="Consolas"/>
+          <w:color w:val="000000"/>
+          <w:sz w:val="20"/>
+          <w:szCs w:val="20"/>
+          <w:u w:val="single"/>
+        </w:rPr>
+        <w:t>()</w:t>
+      </w:r>
+      <w:r>
+        <w:rPr>
+          <w:rFonts w:ascii="Consolas" w:hAnsi="Consolas" w:cs="Consolas"/>
+          <w:color w:val="000000"/>
+          <w:sz w:val="20"/>
+          <w:szCs w:val="20"/>
+        </w:rPr>
+        <w:t>;</w:t>
+      </w:r>
+    </w:p>
+    <w:p>
+      <w:pPr>
+        <w:spacing w:line="240" w:lineRule="auto"/>
+      </w:pPr>
+      <w:r>
+        <w:tab/>
+        <w:t xml:space="preserve"> void interestCalculator(){</w:t>
+      </w:r>
+    </w:p>
+    <w:p>
+      <w:pPr>
+        <w:spacing w:line="240" w:lineRule="auto"/>
+      </w:pPr>
+      <w:r>
+        <w:tab/>
+      </w:r>
+      <w:r>
+        <w:tab/>
+        <w:t>get all active accounts from database</w:t>
+      </w:r>
+    </w:p>
+    <w:p>
+      <w:pPr>
+        <w:spacing w:line="240" w:lineRule="auto"/>
+      </w:pPr>
+      <w:r>
+        <w:tab/>
+      </w:r>
+      <w:r>
+        <w:tab/>
+        <w:t>get all balances for savings</w:t>
+      </w:r>
+    </w:p>
+    <w:p>
+      <w:pPr>
+        <w:spacing w:line="240" w:lineRule="auto"/>
+      </w:pPr>
+      <w:r>
+        <w:tab/>
+      </w:r>
+      <w:r>
+        <w:tab/>
+        <w:t>loop through all savings accounts and calculate interest using calculateInterest()</w:t>
+      </w:r>
+    </w:p>
+    <w:p>
+      <w:pPr>
+        <w:spacing w:line="240" w:lineRule="auto"/>
+      </w:pPr>
+      <w:r>
+        <w:tab/>
+      </w:r>
+      <w:r>
+        <w:tab/>
+        <w:t>get all balances for checking</w:t>
+      </w:r>
+    </w:p>
+    <w:p>
+      <w:pPr>
+        <w:spacing w:line="240" w:lineRule="auto"/>
+      </w:pPr>
+      <w:r>
+        <w:tab/>
+      </w:r>
+      <w:r>
+        <w:tab/>
+        <w:t>loop through all checking accounts and calculate interest using calculateInterest()</w:t>
+      </w:r>
+    </w:p>
+    <w:p>
+      <w:pPr>
+        <w:spacing w:line="240" w:lineRule="auto"/>
+        <w:ind w:firstLine="720"/>
+      </w:pPr>
+      <w:r>
         <w:t>}</w:t>
       </w:r>
     </w:p>
@@ -3531,52 +4704,7 @@
         <w:ind w:firstLine="720"/>
       </w:pPr>
       <w:r>
-        <w:t>String transferMoney(loginName, transferringAccountType, receivingAccountType, transferAmount){</w:t>
-      </w:r>
-    </w:p>
-    <w:p>
-      <w:pPr>
-        <w:spacing w:line="240" w:lineRule="auto"/>
-        <w:ind w:left="720" w:firstLine="720"/>
-      </w:pPr>
-      <w:r>
-        <w:t>Create connection</w:t>
-      </w:r>
-    </w:p>
-    <w:p>
-      <w:pPr>
-        <w:spacing w:line="240" w:lineRule="auto"/>
-        <w:ind w:left="720" w:firstLine="720"/>
-      </w:pPr>
-      <w:r>
-        <w:t xml:space="preserve">Get balance of both accounts </w:t>
-      </w:r>
-    </w:p>
-    <w:p>
-      <w:pPr>
-        <w:spacing w:line="240" w:lineRule="auto"/>
-        <w:ind w:left="720" w:firstLine="720"/>
-      </w:pPr>
-      <w:r>
-        <w:t>Account for the transfer</w:t>
-      </w:r>
-    </w:p>
-    <w:p>
-      <w:pPr>
-        <w:spacing w:line="240" w:lineRule="auto"/>
-        <w:ind w:left="720" w:firstLine="720"/>
-      </w:pPr>
-      <w:r>
-        <w:t>Execute statement updating database with new values</w:t>
-      </w:r>
-    </w:p>
-    <w:p>
-      <w:pPr>
-        <w:spacing w:line="240" w:lineRule="auto"/>
-        <w:ind w:left="720" w:firstLine="720"/>
-      </w:pPr>
-      <w:r>
-        <w:t>Return confirmation of transfer</w:t>
+        <w:t>private String removeChars(String date) {</w:t>
       </w:r>
     </w:p>
     <w:p>
@@ -3585,198 +4713,135 @@
         <w:ind w:firstLine="720"/>
       </w:pPr>
       <w:r>
+        <w:tab/>
+        <w:t>remove the hyphen from the date</w:t>
+      </w:r>
+    </w:p>
+    <w:p>
+      <w:pPr>
+        <w:spacing w:line="240" w:lineRule="auto"/>
+        <w:ind w:firstLine="720"/>
+      </w:pPr>
+      <w:r>
         <w:t>}</w:t>
       </w:r>
     </w:p>
     <w:p>
       <w:pPr>
         <w:spacing w:line="240" w:lineRule="auto"/>
-        <w:ind w:firstLine="720"/>
-      </w:pPr>
-      <w:r>
-        <w:t>String calculateInterest(loginName, accountType){</w:t>
-      </w:r>
-    </w:p>
-    <w:p>
-      <w:pPr>
-        <w:spacing w:line="240" w:lineRule="auto"/>
-        <w:ind w:firstLine="720"/>
-      </w:pPr>
-      <w:r>
-        <w:tab/>
-        <w:t>Get balance of account</w:t>
-      </w:r>
-    </w:p>
-    <w:p>
-      <w:pPr>
-        <w:spacing w:line="240" w:lineRule="auto"/>
-        <w:ind w:firstLine="720"/>
-      </w:pPr>
-      <w:r>
-        <w:tab/>
-        <w:t>Calculate interest based on account type and balance using Interest Calculator</w:t>
-      </w:r>
-    </w:p>
-    <w:p>
-      <w:pPr>
-        <w:spacing w:line="240" w:lineRule="auto"/>
-        <w:ind w:firstLine="720"/>
-      </w:pPr>
-      <w:r>
-        <w:tab/>
-        <w:t>Return the string with the information</w:t>
-      </w:r>
-    </w:p>
-    <w:p>
-      <w:pPr>
-        <w:spacing w:line="240" w:lineRule="auto"/>
-        <w:ind w:firstLine="720"/>
+      </w:pPr>
+      <w:r>
+        <w:tab/>
+      </w:r>
+      <w:r>
+        <w:t>D</w:t>
+      </w:r>
+      <w:r>
+        <w:t>ouble</w:t>
+      </w:r>
+      <w:r>
+        <w:t>[]</w:t>
+      </w:r>
+      <w:r>
+        <w:t xml:space="preserve"> calculateInterest(loginName, accountType,  balance){</w:t>
+      </w:r>
+    </w:p>
+    <w:p>
+      <w:pPr>
+        <w:spacing w:line="240" w:lineRule="auto"/>
+      </w:pPr>
+      <w:r>
+        <w:tab/>
+        <w:t>get transaction history for last 30 days</w:t>
+      </w:r>
+    </w:p>
+    <w:p>
+      <w:pPr>
+        <w:spacing w:line="240" w:lineRule="auto"/>
+      </w:pPr>
+      <w:r>
+        <w:tab/>
+        <w:t>find average balance of the last 30 days</w:t>
+      </w:r>
+    </w:p>
+    <w:p>
+      <w:pPr>
+        <w:spacing w:line="240" w:lineRule="auto"/>
+      </w:pPr>
+      <w:r>
+        <w:tab/>
+        <w:t xml:space="preserve">calculate interest based on the average balance of the last 30 days </w:t>
+      </w:r>
+    </w:p>
+    <w:p>
+      <w:pPr>
+        <w:spacing w:line="240" w:lineRule="auto"/>
+      </w:pPr>
+      <w:r>
+        <w:tab/>
+        <w:t>return interest amount</w:t>
+      </w:r>
+    </w:p>
+    <w:p>
+      <w:pPr>
+        <w:spacing w:line="240" w:lineRule="auto"/>
       </w:pPr>
       <w:r>
         <w:t>}</w:t>
       </w:r>
-      <w:r>
-        <w:tab/>
-      </w:r>
-    </w:p>
-    <w:p>
-      <w:pPr>
-        <w:spacing w:line="240" w:lineRule="auto"/>
-      </w:pPr>
-      <w:r>
-        <w:t>iii) Interest Calculator</w:t>
-      </w:r>
-    </w:p>
-    <w:p>
-      <w:pPr>
-        <w:spacing w:line="240" w:lineRule="auto"/>
-      </w:pPr>
-      <w:r>
-        <w:tab/>
-        <w:t xml:space="preserve"> void interestCalculator(){</w:t>
-      </w:r>
-    </w:p>
-    <w:p>
-      <w:pPr>
-        <w:spacing w:line="240" w:lineRule="auto"/>
-      </w:pPr>
-      <w:r>
-        <w:tab/>
-      </w:r>
-      <w:r>
-        <w:tab/>
-        <w:t>get all active accounts from database</w:t>
-      </w:r>
-    </w:p>
-    <w:p>
-      <w:pPr>
-        <w:spacing w:line="240" w:lineRule="auto"/>
-      </w:pPr>
-      <w:r>
-        <w:tab/>
-      </w:r>
-      <w:r>
-        <w:tab/>
-        <w:t>get all balances for savings</w:t>
-      </w:r>
-    </w:p>
-    <w:p>
-      <w:pPr>
-        <w:spacing w:line="240" w:lineRule="auto"/>
-      </w:pPr>
-      <w:r>
-        <w:tab/>
-      </w:r>
-      <w:r>
-        <w:tab/>
-        <w:t>loop through all savings accounts and calculate interest using calculateInterest()</w:t>
-      </w:r>
-    </w:p>
-    <w:p>
-      <w:pPr>
-        <w:spacing w:line="240" w:lineRule="auto"/>
-      </w:pPr>
-      <w:r>
-        <w:tab/>
-      </w:r>
-      <w:r>
-        <w:tab/>
-        <w:t>get all balances for checking</w:t>
-      </w:r>
-    </w:p>
-    <w:p>
-      <w:pPr>
-        <w:spacing w:line="240" w:lineRule="auto"/>
-      </w:pPr>
-      <w:r>
-        <w:tab/>
-      </w:r>
-      <w:r>
-        <w:tab/>
-        <w:t>loop through all checking accounts and calculate interest using calculateInterest()</w:t>
-      </w:r>
-    </w:p>
-    <w:p>
-      <w:pPr>
-        <w:spacing w:line="240" w:lineRule="auto"/>
-        <w:ind w:firstLine="720"/>
-      </w:pPr>
-      <w:r>
-        <w:t>}</w:t>
-      </w:r>
-    </w:p>
-    <w:p>
-      <w:pPr>
-        <w:spacing w:line="240" w:lineRule="auto"/>
-      </w:pPr>
-      <w:r>
-        <w:tab/>
-        <w:t>double calculateInterest(loginName, accountType,  balance){</w:t>
-      </w:r>
-    </w:p>
-    <w:p>
-      <w:pPr>
-        <w:spacing w:line="240" w:lineRule="auto"/>
-      </w:pPr>
-      <w:r>
-        <w:tab/>
-        <w:t>get transaction history for last 30 days</w:t>
-      </w:r>
-    </w:p>
-    <w:p>
-      <w:pPr>
-        <w:spacing w:line="240" w:lineRule="auto"/>
-      </w:pPr>
-      <w:r>
-        <w:tab/>
-        <w:t>find average balance of the last 30 days</w:t>
-      </w:r>
-    </w:p>
-    <w:p>
-      <w:pPr>
-        <w:spacing w:line="240" w:lineRule="auto"/>
-      </w:pPr>
-      <w:r>
-        <w:tab/>
-        <w:t xml:space="preserve">calculate interest based on the average balance of the last 30 days </w:t>
-      </w:r>
-    </w:p>
-    <w:p>
-      <w:pPr>
-        <w:spacing w:line="240" w:lineRule="auto"/>
-      </w:pPr>
-      <w:r>
-        <w:tab/>
-        <w:t>return interest amount</w:t>
-      </w:r>
-    </w:p>
-    <w:p>
-      <w:pPr>
-        <w:spacing w:line="240" w:lineRule="auto"/>
-      </w:pPr>
-      <w:r>
-        <w:t>}</w:t>
-      </w:r>
+    </w:p>
+    <w:p>
+      <w:pPr>
+        <w:spacing w:line="240" w:lineRule="auto"/>
+      </w:pPr>
+      <w:r>
+        <w:rPr>
+          <w:rFonts w:ascii="Consolas" w:hAnsi="Consolas" w:cs="Consolas"/>
+          <w:color w:val="000000"/>
+          <w:sz w:val="20"/>
+          <w:szCs w:val="20"/>
+        </w:rPr>
+        <w:t xml:space="preserve">  </w:t>
+      </w:r>
+      <w:r>
+        <w:t>@Override</w:t>
+      </w:r>
+    </w:p>
+    <w:p>
+      <w:pPr>
+        <w:spacing w:line="240" w:lineRule="auto"/>
+      </w:pPr>
+      <w:r>
+        <w:t xml:space="preserve">        public String toString(){</w:t>
+      </w:r>
+    </w:p>
+    <w:p>
+      <w:pPr>
+        <w:spacing w:line="240" w:lineRule="auto"/>
+      </w:pPr>
+      <w:r>
+        <w:tab/>
+        <w:t>format the string as a return;</w:t>
+      </w:r>
+    </w:p>
+    <w:p>
+      <w:pPr>
+        <w:spacing w:line="240" w:lineRule="auto"/>
+      </w:pPr>
+      <w:r>
+        <w:tab/>
+        <w:t>return the string;</w:t>
+      </w:r>
+    </w:p>
+    <w:p>
+      <w:pPr>
+        <w:spacing w:line="240" w:lineRule="auto"/>
+      </w:pPr>
+      <w:r>
+        <w:t xml:space="preserve">} </w:t>
+      </w:r>
+      <w:bookmarkStart w:id="0" w:name="_GoBack"/>
+      <w:bookmarkEnd w:id="0"/>
     </w:p>
     <w:p>
       <w:pPr>
@@ -4619,7 +5684,7 @@
 </file>
 
 <file path=word/endnotes.xml><?xml version="1.0" encoding="utf-8"?>
-<w:endnotes xmlns:wpc="http://schemas.microsoft.com/office/word/2010/wordprocessingCanvas" xmlns:mc="http://schemas.openxmlformats.org/markup-compatibility/2006" xmlns:o="urn:schemas-microsoft-com:office:office" xmlns:r="http://schemas.openxmlformats.org/officeDocument/2006/relationships" xmlns:m="http://schemas.openxmlformats.org/officeDocument/2006/math" xmlns:v="urn:schemas-microsoft-com:vml" xmlns:wp14="http://schemas.microsoft.com/office/word/2010/wordprocessingDrawing" xmlns:wp="http://schemas.openxmlformats.org/drawingml/2006/wordprocessingDrawing" xmlns:w10="urn:schemas-microsoft-com:office:word" xmlns:w="http://schemas.openxmlformats.org/wordprocessingml/2006/main" xmlns:w14="http://schemas.microsoft.com/office/word/2010/wordml" xmlns:w15="http://schemas.microsoft.com/office/word/2012/wordml" xmlns:wpg="http://schemas.microsoft.com/office/word/2010/wordprocessingGroup" xmlns:wpi="http://schemas.microsoft.com/office/word/2010/wordprocessingInk" xmlns:wne="http://schemas.microsoft.com/office/word/2006/wordml" xmlns:wps="http://schemas.microsoft.com/office/word/2010/wordprocessingShape" mc:Ignorable="w14 w15 wp14">
+<w:endnotes xmlns:wpc="http://schemas.microsoft.com/office/word/2010/wordprocessingCanvas" xmlns:cx="http://schemas.microsoft.com/office/drawing/2014/chartex" xmlns:cx1="http://schemas.microsoft.com/office/drawing/2015/9/8/chartex" xmlns:cx2="http://schemas.microsoft.com/office/drawing/2015/10/21/chartex" xmlns:cx3="http://schemas.microsoft.com/office/drawing/2016/5/9/chartex" xmlns:cx4="http://schemas.microsoft.com/office/drawing/2016/5/10/chartex" xmlns:cx5="http://schemas.microsoft.com/office/drawing/2016/5/11/chartex" xmlns:cx6="http://schemas.microsoft.com/office/drawing/2016/5/12/chartex" xmlns:cx7="http://schemas.microsoft.com/office/drawing/2016/5/13/chartex" xmlns:cx8="http://schemas.microsoft.com/office/drawing/2016/5/14/chartex" xmlns:mc="http://schemas.openxmlformats.org/markup-compatibility/2006" xmlns:o="urn:schemas-microsoft-com:office:office" xmlns:r="http://schemas.openxmlformats.org/officeDocument/2006/relationships" xmlns:m="http://schemas.openxmlformats.org/officeDocument/2006/math" xmlns:v="urn:schemas-microsoft-com:vml" xmlns:wp14="http://schemas.microsoft.com/office/word/2010/wordprocessingDrawing" xmlns:wp="http://schemas.openxmlformats.org/drawingml/2006/wordprocessingDrawing" xmlns:w10="urn:schemas-microsoft-com:office:word" xmlns:w="http://schemas.openxmlformats.org/wordprocessingml/2006/main" xmlns:w14="http://schemas.microsoft.com/office/word/2010/wordml" xmlns:w15="http://schemas.microsoft.com/office/word/2012/wordml" xmlns:w16se="http://schemas.microsoft.com/office/word/2015/wordml/symex" xmlns:wpg="http://schemas.microsoft.com/office/word/2010/wordprocessingGroup" xmlns:wpi="http://schemas.microsoft.com/office/word/2010/wordprocessingInk" xmlns:wne="http://schemas.microsoft.com/office/word/2006/wordml" xmlns:wps="http://schemas.microsoft.com/office/word/2010/wordprocessingShape" mc:Ignorable="w14 w15 w16se wp14">
   <w:endnote w:type="separator" w:id="-1">
     <w:p>
       <w:pPr>
@@ -4644,7 +5709,7 @@
 </file>
 
 <file path=word/footnotes.xml><?xml version="1.0" encoding="utf-8"?>
-<w:footnotes xmlns:wpc="http://schemas.microsoft.com/office/word/2010/wordprocessingCanvas" xmlns:mc="http://schemas.openxmlformats.org/markup-compatibility/2006" xmlns:o="urn:schemas-microsoft-com:office:office" xmlns:r="http://schemas.openxmlformats.org/officeDocument/2006/relationships" xmlns:m="http://schemas.openxmlformats.org/officeDocument/2006/math" xmlns:v="urn:schemas-microsoft-com:vml" xmlns:wp14="http://schemas.microsoft.com/office/word/2010/wordprocessingDrawing" xmlns:wp="http://schemas.openxmlformats.org/drawingml/2006/wordprocessingDrawing" xmlns:w10="urn:schemas-microsoft-com:office:word" xmlns:w="http://schemas.openxmlformats.org/wordprocessingml/2006/main" xmlns:w14="http://schemas.microsoft.com/office/word/2010/wordml" xmlns:w15="http://schemas.microsoft.com/office/word/2012/wordml" xmlns:wpg="http://schemas.microsoft.com/office/word/2010/wordprocessingGroup" xmlns:wpi="http://schemas.microsoft.com/office/word/2010/wordprocessingInk" xmlns:wne="http://schemas.microsoft.com/office/word/2006/wordml" xmlns:wps="http://schemas.microsoft.com/office/word/2010/wordprocessingShape" mc:Ignorable="w14 w15 wp14">
+<w:footnotes xmlns:wpc="http://schemas.microsoft.com/office/word/2010/wordprocessingCanvas" xmlns:cx="http://schemas.microsoft.com/office/drawing/2014/chartex" xmlns:cx1="http://schemas.microsoft.com/office/drawing/2015/9/8/chartex" xmlns:cx2="http://schemas.microsoft.com/office/drawing/2015/10/21/chartex" xmlns:cx3="http://schemas.microsoft.com/office/drawing/2016/5/9/chartex" xmlns:cx4="http://schemas.microsoft.com/office/drawing/2016/5/10/chartex" xmlns:cx5="http://schemas.microsoft.com/office/drawing/2016/5/11/chartex" xmlns:cx6="http://schemas.microsoft.com/office/drawing/2016/5/12/chartex" xmlns:cx7="http://schemas.microsoft.com/office/drawing/2016/5/13/chartex" xmlns:cx8="http://schemas.microsoft.com/office/drawing/2016/5/14/chartex" xmlns:mc="http://schemas.openxmlformats.org/markup-compatibility/2006" xmlns:o="urn:schemas-microsoft-com:office:office" xmlns:r="http://schemas.openxmlformats.org/officeDocument/2006/relationships" xmlns:m="http://schemas.openxmlformats.org/officeDocument/2006/math" xmlns:v="urn:schemas-microsoft-com:vml" xmlns:wp14="http://schemas.microsoft.com/office/word/2010/wordprocessingDrawing" xmlns:wp="http://schemas.openxmlformats.org/drawingml/2006/wordprocessingDrawing" xmlns:w10="urn:schemas-microsoft-com:office:word" xmlns:w="http://schemas.openxmlformats.org/wordprocessingml/2006/main" xmlns:w14="http://schemas.microsoft.com/office/word/2010/wordml" xmlns:w15="http://schemas.microsoft.com/office/word/2012/wordml" xmlns:w16se="http://schemas.microsoft.com/office/word/2015/wordml/symex" xmlns:wpg="http://schemas.microsoft.com/office/word/2010/wordprocessingGroup" xmlns:wpi="http://schemas.microsoft.com/office/word/2010/wordprocessingInk" xmlns:wne="http://schemas.microsoft.com/office/word/2006/wordml" xmlns:wps="http://schemas.microsoft.com/office/word/2010/wordprocessingShape" mc:Ignorable="w14 w15 w16se wp14">
   <w:footnote w:type="separator" w:id="-1">
     <w:p>
       <w:pPr>
@@ -4669,7 +5734,7 @@
 </file>
 
 <file path=word/header1.xml><?xml version="1.0" encoding="utf-8"?>
-<w:hdr xmlns:wpc="http://schemas.microsoft.com/office/word/2010/wordprocessingCanvas" xmlns:mc="http://schemas.openxmlformats.org/markup-compatibility/2006" xmlns:o="urn:schemas-microsoft-com:office:office" xmlns:r="http://schemas.openxmlformats.org/officeDocument/2006/relationships" xmlns:m="http://schemas.openxmlformats.org/officeDocument/2006/math" xmlns:v="urn:schemas-microsoft-com:vml" xmlns:wp14="http://schemas.microsoft.com/office/word/2010/wordprocessingDrawing" xmlns:wp="http://schemas.openxmlformats.org/drawingml/2006/wordprocessingDrawing" xmlns:w10="urn:schemas-microsoft-com:office:word" xmlns:w="http://schemas.openxmlformats.org/wordprocessingml/2006/main" xmlns:w14="http://schemas.microsoft.com/office/word/2010/wordml" xmlns:w15="http://schemas.microsoft.com/office/word/2012/wordml" xmlns:wpg="http://schemas.microsoft.com/office/word/2010/wordprocessingGroup" xmlns:wpi="http://schemas.microsoft.com/office/word/2010/wordprocessingInk" xmlns:wne="http://schemas.microsoft.com/office/word/2006/wordml" xmlns:wps="http://schemas.microsoft.com/office/word/2010/wordprocessingShape" mc:Ignorable="w14 w15 wp14">
+<w:hdr xmlns:wpc="http://schemas.microsoft.com/office/word/2010/wordprocessingCanvas" xmlns:cx="http://schemas.microsoft.com/office/drawing/2014/chartex" xmlns:cx1="http://schemas.microsoft.com/office/drawing/2015/9/8/chartex" xmlns:cx2="http://schemas.microsoft.com/office/drawing/2015/10/21/chartex" xmlns:cx3="http://schemas.microsoft.com/office/drawing/2016/5/9/chartex" xmlns:cx4="http://schemas.microsoft.com/office/drawing/2016/5/10/chartex" xmlns:cx5="http://schemas.microsoft.com/office/drawing/2016/5/11/chartex" xmlns:cx6="http://schemas.microsoft.com/office/drawing/2016/5/12/chartex" xmlns:cx7="http://schemas.microsoft.com/office/drawing/2016/5/13/chartex" xmlns:cx8="http://schemas.microsoft.com/office/drawing/2016/5/14/chartex" xmlns:mc="http://schemas.openxmlformats.org/markup-compatibility/2006" xmlns:o="urn:schemas-microsoft-com:office:office" xmlns:r="http://schemas.openxmlformats.org/officeDocument/2006/relationships" xmlns:m="http://schemas.openxmlformats.org/officeDocument/2006/math" xmlns:v="urn:schemas-microsoft-com:vml" xmlns:wp14="http://schemas.microsoft.com/office/word/2010/wordprocessingDrawing" xmlns:wp="http://schemas.openxmlformats.org/drawingml/2006/wordprocessingDrawing" xmlns:w10="urn:schemas-microsoft-com:office:word" xmlns:w="http://schemas.openxmlformats.org/wordprocessingml/2006/main" xmlns:w14="http://schemas.microsoft.com/office/word/2010/wordml" xmlns:w15="http://schemas.microsoft.com/office/word/2012/wordml" xmlns:w16se="http://schemas.microsoft.com/office/word/2015/wordml/symex" xmlns:wpg="http://schemas.microsoft.com/office/word/2010/wordprocessingGroup" xmlns:wpi="http://schemas.microsoft.com/office/word/2010/wordprocessingInk" xmlns:wne="http://schemas.microsoft.com/office/word/2006/wordml" xmlns:wps="http://schemas.microsoft.com/office/word/2010/wordprocessingShape" mc:Ignorable="w14 w15 w16se wp14">
   <w:sdt>
     <w:sdtPr>
       <w:id w:val="-1965801693"/>
@@ -4731,7 +5796,7 @@
 </file>
 
 <file path=word/header2.xml><?xml version="1.0" encoding="utf-8"?>
-<w:hdr xmlns:wpc="http://schemas.microsoft.com/office/word/2010/wordprocessingCanvas" xmlns:mc="http://schemas.openxmlformats.org/markup-compatibility/2006" xmlns:o="urn:schemas-microsoft-com:office:office" xmlns:r="http://schemas.openxmlformats.org/officeDocument/2006/relationships" xmlns:m="http://schemas.openxmlformats.org/officeDocument/2006/math" xmlns:v="urn:schemas-microsoft-com:vml" xmlns:wp14="http://schemas.microsoft.com/office/word/2010/wordprocessingDrawing" xmlns:wp="http://schemas.openxmlformats.org/drawingml/2006/wordprocessingDrawing" xmlns:w10="urn:schemas-microsoft-com:office:word" xmlns:w="http://schemas.openxmlformats.org/wordprocessingml/2006/main" xmlns:w14="http://schemas.microsoft.com/office/word/2010/wordml" xmlns:w15="http://schemas.microsoft.com/office/word/2012/wordml" xmlns:wpg="http://schemas.microsoft.com/office/word/2010/wordprocessingGroup" xmlns:wpi="http://schemas.microsoft.com/office/word/2010/wordprocessingInk" xmlns:wne="http://schemas.microsoft.com/office/word/2006/wordml" xmlns:wps="http://schemas.microsoft.com/office/word/2010/wordprocessingShape" mc:Ignorable="w14 w15 wp14">
+<w:hdr xmlns:wpc="http://schemas.microsoft.com/office/word/2010/wordprocessingCanvas" xmlns:cx="http://schemas.microsoft.com/office/drawing/2014/chartex" xmlns:cx1="http://schemas.microsoft.com/office/drawing/2015/9/8/chartex" xmlns:cx2="http://schemas.microsoft.com/office/drawing/2015/10/21/chartex" xmlns:cx3="http://schemas.microsoft.com/office/drawing/2016/5/9/chartex" xmlns:cx4="http://schemas.microsoft.com/office/drawing/2016/5/10/chartex" xmlns:cx5="http://schemas.microsoft.com/office/drawing/2016/5/11/chartex" xmlns:cx6="http://schemas.microsoft.com/office/drawing/2016/5/12/chartex" xmlns:cx7="http://schemas.microsoft.com/office/drawing/2016/5/13/chartex" xmlns:cx8="http://schemas.microsoft.com/office/drawing/2016/5/14/chartex" xmlns:mc="http://schemas.openxmlformats.org/markup-compatibility/2006" xmlns:o="urn:schemas-microsoft-com:office:office" xmlns:r="http://schemas.openxmlformats.org/officeDocument/2006/relationships" xmlns:m="http://schemas.openxmlformats.org/officeDocument/2006/math" xmlns:v="urn:schemas-microsoft-com:vml" xmlns:wp14="http://schemas.microsoft.com/office/word/2010/wordprocessingDrawing" xmlns:wp="http://schemas.openxmlformats.org/drawingml/2006/wordprocessingDrawing" xmlns:w10="urn:schemas-microsoft-com:office:word" xmlns:w="http://schemas.openxmlformats.org/wordprocessingml/2006/main" xmlns:w14="http://schemas.microsoft.com/office/word/2010/wordml" xmlns:w15="http://schemas.microsoft.com/office/word/2012/wordml" xmlns:w16se="http://schemas.microsoft.com/office/word/2015/wordml/symex" xmlns:wpg="http://schemas.microsoft.com/office/word/2010/wordprocessingGroup" xmlns:wpi="http://schemas.microsoft.com/office/word/2010/wordprocessingInk" xmlns:wne="http://schemas.microsoft.com/office/word/2006/wordml" xmlns:wps="http://schemas.microsoft.com/office/word/2010/wordprocessingShape" mc:Ignorable="w14 w15 w16se wp14">
   <w:p>
     <w:pPr>
       <w:pStyle w:val="Header"/>
@@ -4759,7 +5824,7 @@
 </file>
 
 <file path=word/numbering.xml><?xml version="1.0" encoding="utf-8"?>
-<w:numbering xmlns:wpc="http://schemas.microsoft.com/office/word/2010/wordprocessingCanvas" xmlns:mc="http://schemas.openxmlformats.org/markup-compatibility/2006" xmlns:o="urn:schemas-microsoft-com:office:office" xmlns:r="http://schemas.openxmlformats.org/officeDocument/2006/relationships" xmlns:m="http://schemas.openxmlformats.org/officeDocument/2006/math" xmlns:v="urn:schemas-microsoft-com:vml" xmlns:wp14="http://schemas.microsoft.com/office/word/2010/wordprocessingDrawing" xmlns:wp="http://schemas.openxmlformats.org/drawingml/2006/wordprocessingDrawing" xmlns:w10="urn:schemas-microsoft-com:office:word" xmlns:w="http://schemas.openxmlformats.org/wordprocessingml/2006/main" xmlns:w14="http://schemas.microsoft.com/office/word/2010/wordml" xmlns:w15="http://schemas.microsoft.com/office/word/2012/wordml" xmlns:wpg="http://schemas.microsoft.com/office/word/2010/wordprocessingGroup" xmlns:wpi="http://schemas.microsoft.com/office/word/2010/wordprocessingInk" xmlns:wne="http://schemas.microsoft.com/office/word/2006/wordml" xmlns:wps="http://schemas.microsoft.com/office/word/2010/wordprocessingShape" mc:Ignorable="w14 w15 wp14">
+<w:numbering xmlns:wpc="http://schemas.microsoft.com/office/word/2010/wordprocessingCanvas" xmlns:cx="http://schemas.microsoft.com/office/drawing/2014/chartex" xmlns:cx1="http://schemas.microsoft.com/office/drawing/2015/9/8/chartex" xmlns:cx2="http://schemas.microsoft.com/office/drawing/2015/10/21/chartex" xmlns:cx3="http://schemas.microsoft.com/office/drawing/2016/5/9/chartex" xmlns:cx4="http://schemas.microsoft.com/office/drawing/2016/5/10/chartex" xmlns:cx5="http://schemas.microsoft.com/office/drawing/2016/5/11/chartex" xmlns:cx6="http://schemas.microsoft.com/office/drawing/2016/5/12/chartex" xmlns:cx7="http://schemas.microsoft.com/office/drawing/2016/5/13/chartex" xmlns:cx8="http://schemas.microsoft.com/office/drawing/2016/5/14/chartex" xmlns:mc="http://schemas.openxmlformats.org/markup-compatibility/2006" xmlns:o="urn:schemas-microsoft-com:office:office" xmlns:r="http://schemas.openxmlformats.org/officeDocument/2006/relationships" xmlns:m="http://schemas.openxmlformats.org/officeDocument/2006/math" xmlns:v="urn:schemas-microsoft-com:vml" xmlns:wp14="http://schemas.microsoft.com/office/word/2010/wordprocessingDrawing" xmlns:wp="http://schemas.openxmlformats.org/drawingml/2006/wordprocessingDrawing" xmlns:w10="urn:schemas-microsoft-com:office:word" xmlns:w="http://schemas.openxmlformats.org/wordprocessingml/2006/main" xmlns:w14="http://schemas.microsoft.com/office/word/2010/wordml" xmlns:w15="http://schemas.microsoft.com/office/word/2012/wordml" xmlns:w16se="http://schemas.microsoft.com/office/word/2015/wordml/symex" xmlns:wpg="http://schemas.microsoft.com/office/word/2010/wordprocessingGroup" xmlns:wpi="http://schemas.microsoft.com/office/word/2010/wordprocessingInk" xmlns:wne="http://schemas.microsoft.com/office/word/2006/wordml" xmlns:wps="http://schemas.microsoft.com/office/word/2010/wordprocessingShape" mc:Ignorable="w14 w15 w16se wp14">
   <w:abstractNum w:abstractNumId="0" w15:restartNumberingAfterBreak="0">
     <w:nsid w:val="5C8D56B7"/>
     <w:multiLevelType w:val="hybridMultilevel"/>
@@ -4856,7 +5921,7 @@
 </file>
 
 <file path=word/styles.xml><?xml version="1.0" encoding="utf-8"?>
-<w:styles xmlns:mc="http://schemas.openxmlformats.org/markup-compatibility/2006" xmlns:r="http://schemas.openxmlformats.org/officeDocument/2006/relationships" xmlns:w="http://schemas.openxmlformats.org/wordprocessingml/2006/main" xmlns:w14="http://schemas.microsoft.com/office/word/2010/wordml" xmlns:w15="http://schemas.microsoft.com/office/word/2012/wordml" mc:Ignorable="w14 w15">
+<w:styles xmlns:mc="http://schemas.openxmlformats.org/markup-compatibility/2006" xmlns:r="http://schemas.openxmlformats.org/officeDocument/2006/relationships" xmlns:w="http://schemas.openxmlformats.org/wordprocessingml/2006/main" xmlns:w14="http://schemas.microsoft.com/office/word/2010/wordml" xmlns:w15="http://schemas.microsoft.com/office/word/2012/wordml" xmlns:w16se="http://schemas.microsoft.com/office/word/2015/wordml/symex" mc:Ignorable="w14 w15 w16se">
   <w:docDefaults>
     <w:rPrDefault>
       <w:rPr>
@@ -4872,7 +5937,7 @@
       </w:pPr>
     </w:pPrDefault>
   </w:docDefaults>
-  <w:latentStyles w:defLockedState="0" w:defUIPriority="99" w:defSemiHidden="0" w:defUnhideWhenUsed="0" w:defQFormat="0" w:count="371">
+  <w:latentStyles w:defLockedState="0" w:defUIPriority="99" w:defSemiHidden="0" w:defUnhideWhenUsed="0" w:defQFormat="0" w:count="374">
     <w:lsdException w:name="Normal" w:uiPriority="0" w:qFormat="1"/>
     <w:lsdException w:name="heading 1" w:uiPriority="9" w:qFormat="1"/>
     <w:lsdException w:name="heading 2" w:semiHidden="1" w:uiPriority="9" w:unhideWhenUsed="1" w:qFormat="1"/>
@@ -4978,7 +6043,6 @@
     <w:lsdException w:name="HTML Sample" w:semiHidden="1" w:unhideWhenUsed="1"/>
     <w:lsdException w:name="HTML Typewriter" w:semiHidden="1" w:unhideWhenUsed="1"/>
     <w:lsdException w:name="HTML Variable" w:semiHidden="1" w:unhideWhenUsed="1"/>
-    <w:lsdException w:name="Normal Table" w:semiHidden="1" w:unhideWhenUsed="1"/>
     <w:lsdException w:name="annotation subject" w:semiHidden="1" w:unhideWhenUsed="1"/>
     <w:lsdException w:name="No List" w:semiHidden="1" w:unhideWhenUsed="1"/>
     <w:lsdException w:name="Outline List 1" w:semiHidden="1" w:unhideWhenUsed="1"/>
@@ -5023,7 +6087,6 @@
     <w:lsdException w:name="Table Professional" w:semiHidden="1" w:unhideWhenUsed="1"/>
     <w:lsdException w:name="Table Subtle 1" w:semiHidden="1" w:unhideWhenUsed="1"/>
     <w:lsdException w:name="Table Subtle 2" w:semiHidden="1" w:unhideWhenUsed="1"/>
-    <w:lsdException w:name="Table Web 1" w:semiHidden="1" w:unhideWhenUsed="1"/>
     <w:lsdException w:name="Table Web 2" w:semiHidden="1" w:unhideWhenUsed="1"/>
     <w:lsdException w:name="Table Web 3" w:semiHidden="1" w:unhideWhenUsed="1"/>
     <w:lsdException w:name="Balloon Text" w:semiHidden="1" w:unhideWhenUsed="1"/>
@@ -5244,6 +6307,9 @@
     <w:lsdException w:name="List Table 5 Dark Accent 6" w:uiPriority="50"/>
     <w:lsdException w:name="List Table 6 Colorful Accent 6" w:uiPriority="51"/>
     <w:lsdException w:name="List Table 7 Colorful Accent 6" w:uiPriority="52"/>
+    <w:lsdException w:name="Mention" w:semiHidden="1" w:unhideWhenUsed="1"/>
+    <w:lsdException w:name="Smart Hyperlink" w:semiHidden="1" w:unhideWhenUsed="1"/>
+    <w:lsdException w:name="Hashtag" w:semiHidden="1" w:unhideWhenUsed="1"/>
   </w:latentStyles>
   <w:style w:type="paragraph" w:default="1" w:styleId="Normal">
     <w:name w:val="Normal"/>
@@ -5400,8 +6466,8 @@
       <w:rFonts w:eastAsiaTheme="minorEastAsia"/>
     </w:rPr>
   </w:style>
-  <w:style w:type="character" w:customStyle="1" w:styleId="Mention">
-    <w:name w:val="Mention"/>
+  <w:style w:type="character" w:customStyle="1" w:styleId="Mention1">
+    <w:name w:val="Mention1"/>
     <w:basedOn w:val="DefaultParagraphFont"/>
     <w:uiPriority w:val="99"/>
     <w:semiHidden/>

</xml_diff>